<commit_message>
Mise a jour du document des tâhes
</commit_message>
<xml_diff>
--- a/doc/modif site.docx
+++ b/doc/modif site.docx
@@ -18,7 +18,23 @@
           <w:color w:val="FF0000"/>
           <w:u w:val="single"/>
         </w:rPr>
-        <w:t>A supprimer ou modifier :</w:t>
+        <w:t>A supprimer ou modifier  →</w:t>
+      </w:r>
+      <w:r>
+        <w:rPr>
+          <w:b/>
+          <w:color w:val="FF0000"/>
+          <w:u w:val="single"/>
+        </w:rPr>
+        <w:t xml:space="preserve"> OK</w:t>
+      </w:r>
+      <w:r>
+        <w:rPr>
+          <w:b/>
+          <w:color w:val="FF0000"/>
+          <w:u w:val="single"/>
+        </w:rPr>
+        <w:t>:</w:t>
       </w:r>
     </w:p>
     <w:p>
@@ -896,7 +912,9 @@
         </w:rPr>
       </w:pPr>
       <w:r>
-        <w:rPr/>
+        <w:rPr>
+          <w:color w:val="FF0000"/>
+        </w:rPr>
       </w:r>
     </w:p>
     <w:p>
@@ -925,7 +943,25 @@
       </w:r>
       <w:r>
         <w:rPr/>
-        <w:t>. Remplacer par :</w:t>
+        <w:t>. →</w:t>
+      </w:r>
+      <w:r>
+        <w:rPr/>
+        <w:t xml:space="preserve"> OK</w:t>
+      </w:r>
+    </w:p>
+    <w:p>
+      <w:pPr>
+        <w:pStyle w:val="Normal"/>
+        <w:rPr/>
+      </w:pPr>
+      <w:r>
+        <w:rPr/>
+        <w:t xml:space="preserve"> </w:t>
+      </w:r>
+      <w:r>
+        <w:rPr/>
+        <w:t>Remplacer par :</w:t>
       </w:r>
     </w:p>
     <w:p>
@@ -1020,7 +1056,13 @@
         <w:rPr>
           <w:color w:val="FF0000"/>
         </w:rPr>
-        <w:t>supprimer cette rubrique</w:t>
+        <w:t>supprimer cette rubrique →</w:t>
+      </w:r>
+      <w:r>
+        <w:rPr>
+          <w:color w:val="FF0000"/>
+        </w:rPr>
+        <w:t xml:space="preserve"> OK</w:t>
       </w:r>
     </w:p>
     <w:p>
@@ -1083,35 +1125,42 @@
           <w:color w:val="FF0000"/>
           <w:u w:val="single"/>
         </w:rPr>
-        <w:t>supprimer ce lien</w:t>
-      </w:r>
-    </w:p>
-    <w:p>
-      <w:pPr>
-        <w:pStyle w:val="Normal"/>
-        <w:rPr>
+        <w:t>supprimer ce lien →</w:t>
+      </w:r>
+      <w:r>
+        <w:rPr>
+          <w:color w:val="FF0000"/>
           <w:u w:val="single"/>
         </w:rPr>
-      </w:pPr>
-      <w:r>
+        <w:t xml:space="preserve"> OK</w:t>
+      </w:r>
+    </w:p>
+    <w:p>
+      <w:pPr>
+        <w:pStyle w:val="Normal"/>
         <w:rPr>
           <w:u w:val="single"/>
         </w:rPr>
-      </w:r>
-    </w:p>
-    <w:p>
-      <w:pPr>
-        <w:pStyle w:val="Normal"/>
-        <w:rPr>
-          <w:color w:val="00B050"/>
+      </w:pPr>
+      <w:r>
+        <w:rPr>
           <w:u w:val="single"/>
         </w:rPr>
-      </w:pPr>
-      <w:r>
+      </w:r>
+    </w:p>
+    <w:p>
+      <w:pPr>
+        <w:pStyle w:val="Normal"/>
         <w:rPr>
           <w:color w:val="00B050"/>
           <w:u w:val="single"/>
         </w:rPr>
+      </w:pPr>
+      <w:r>
+        <w:rPr>
+          <w:color w:val="00B050"/>
+          <w:u w:val="single"/>
+        </w:rPr>
         <w:t>Ajout de liens d’affiliation</w:t>
       </w:r>
     </w:p>
@@ -1149,15 +1198,19 @@
     <w:p>
       <w:pPr>
         <w:pStyle w:val="Normal"/>
-        <w:rPr>
-          <w:color w:val="FF0000"/>
-        </w:rPr>
-      </w:pPr>
-      <w:r>
-        <w:rPr>
-          <w:color w:val="FF0000"/>
-        </w:rPr>
-        <w:t>RDI, SCM Group</w:t>
+        <w:rPr/>
+      </w:pPr>
+      <w:r>
+        <w:rPr>
+          <w:color w:val="FF0000"/>
+        </w:rPr>
+        <w:t>RDI, SCM Group →</w:t>
+      </w:r>
+      <w:r>
+        <w:rPr>
+          <w:color w:val="FF0000"/>
+        </w:rPr>
+        <w:t xml:space="preserve"> OK</w:t>
       </w:r>
     </w:p>
     <w:p>
@@ -2034,6 +2087,7 @@
       </w:pPr>
       <w:rPr>
         <w:rFonts w:ascii="Wingdings" w:hAnsi="Wingdings" w:cs="Wingdings" w:hint="default"/>
+        <w:rFonts w:cs="Wingdings"/>
       </w:rPr>
     </w:lvl>
     <w:lvl w:ilvl="3">
@@ -2046,6 +2100,7 @@
       </w:pPr>
       <w:rPr>
         <w:rFonts w:ascii="Symbol" w:hAnsi="Symbol" w:cs="Symbol" w:hint="default"/>
+        <w:rFonts w:cs="Symbol"/>
       </w:rPr>
     </w:lvl>
     <w:lvl w:ilvl="4">
@@ -2071,6 +2126,7 @@
       </w:pPr>
       <w:rPr>
         <w:rFonts w:ascii="Wingdings" w:hAnsi="Wingdings" w:cs="Wingdings" w:hint="default"/>
+        <w:rFonts w:cs="Wingdings"/>
       </w:rPr>
     </w:lvl>
     <w:lvl w:ilvl="6">
@@ -2083,6 +2139,7 @@
       </w:pPr>
       <w:rPr>
         <w:rFonts w:ascii="Symbol" w:hAnsi="Symbol" w:cs="Symbol" w:hint="default"/>
+        <w:rFonts w:cs="Symbol"/>
       </w:rPr>
     </w:lvl>
     <w:lvl w:ilvl="7">
@@ -2108,6 +2165,7 @@
       </w:pPr>
       <w:rPr>
         <w:rFonts w:ascii="Wingdings" w:hAnsi="Wingdings" w:cs="Wingdings" w:hint="default"/>
+        <w:rFonts w:cs="Wingdings"/>
       </w:rPr>
     </w:lvl>
   </w:abstractNum>
@@ -2135,6 +2193,7 @@
       </w:pPr>
       <w:rPr>
         <w:rFonts w:ascii="Wingdings" w:hAnsi="Wingdings" w:cs="Wingdings" w:hint="default"/>
+        <w:rFonts w:cs="Wingdings"/>
       </w:rPr>
     </w:lvl>
     <w:lvl w:ilvl="2">
@@ -2147,6 +2206,7 @@
       </w:pPr>
       <w:rPr>
         <w:rFonts w:ascii="Wingdings" w:hAnsi="Wingdings" w:cs="Wingdings" w:hint="default"/>
+        <w:rFonts w:cs="Wingdings"/>
       </w:rPr>
     </w:lvl>
     <w:lvl w:ilvl="3">
@@ -2159,6 +2219,7 @@
       </w:pPr>
       <w:rPr>
         <w:rFonts w:ascii="Symbol" w:hAnsi="Symbol" w:cs="Symbol" w:hint="default"/>
+        <w:rFonts w:cs="Symbol"/>
       </w:rPr>
     </w:lvl>
     <w:lvl w:ilvl="4">
@@ -2184,6 +2245,7 @@
       </w:pPr>
       <w:rPr>
         <w:rFonts w:ascii="Wingdings" w:hAnsi="Wingdings" w:cs="Wingdings" w:hint="default"/>
+        <w:rFonts w:cs="Wingdings"/>
       </w:rPr>
     </w:lvl>
     <w:lvl w:ilvl="6">
@@ -2196,6 +2258,7 @@
       </w:pPr>
       <w:rPr>
         <w:rFonts w:ascii="Symbol" w:hAnsi="Symbol" w:cs="Symbol" w:hint="default"/>
+        <w:rFonts w:cs="Symbol"/>
       </w:rPr>
     </w:lvl>
     <w:lvl w:ilvl="7">
@@ -2221,6 +2284,7 @@
       </w:pPr>
       <w:rPr>
         <w:rFonts w:ascii="Wingdings" w:hAnsi="Wingdings" w:cs="Wingdings" w:hint="default"/>
+        <w:rFonts w:cs="Wingdings"/>
       </w:rPr>
     </w:lvl>
   </w:abstractNum>
@@ -2361,7 +2425,6 @@
     <w:rPrDefault>
       <w:rPr>
         <w:rFonts w:ascii="Calibri" w:hAnsi="Calibri" w:eastAsia="Calibri" w:cs="" w:asciiTheme="minorHAnsi" w:cstheme="minorBidi" w:eastAsiaTheme="minorHAnsi" w:hAnsiTheme="minorHAnsi"/>
-        <w:sz w:val="22"/>
         <w:szCs w:val="22"/>
         <w:lang w:val="fr-FR" w:eastAsia="en-US" w:bidi="ar-SA"/>
       </w:rPr>
@@ -2754,7 +2817,7 @@
     </w:pPr>
     <w:rPr>
       <w:rFonts w:ascii="Calibri" w:hAnsi="Calibri" w:eastAsia="Calibri" w:cs="" w:asciiTheme="minorHAnsi" w:cstheme="minorBidi" w:eastAsiaTheme="minorHAnsi" w:hAnsiTheme="minorHAnsi"/>
-      <w:color w:val="auto"/>
+      <w:color w:val="00000A"/>
       <w:sz w:val="22"/>
       <w:szCs w:val="22"/>
       <w:lang w:val="fr-FR" w:eastAsia="en-US" w:bidi="ar-SA"/>
@@ -2883,6 +2946,133 @@
     <w:qFormat/>
     <w:rPr>
       <w:rFonts w:cs="Courier New"/>
+    </w:rPr>
+  </w:style>
+  <w:style w:type="character" w:styleId="ListLabel16">
+    <w:name w:val="ListLabel 16"/>
+    <w:qFormat/>
+    <w:rPr>
+      <w:rFonts w:cs="Calibri"/>
+      <w:color w:val="00000A"/>
+    </w:rPr>
+  </w:style>
+  <w:style w:type="character" w:styleId="ListLabel17">
+    <w:name w:val="ListLabel 17"/>
+    <w:qFormat/>
+    <w:rPr>
+      <w:rFonts w:cs="Courier New"/>
+    </w:rPr>
+  </w:style>
+  <w:style w:type="character" w:styleId="ListLabel18">
+    <w:name w:val="ListLabel 18"/>
+    <w:qFormat/>
+    <w:rPr>
+      <w:rFonts w:cs="Wingdings"/>
+    </w:rPr>
+  </w:style>
+  <w:style w:type="character" w:styleId="ListLabel19">
+    <w:name w:val="ListLabel 19"/>
+    <w:qFormat/>
+    <w:rPr>
+      <w:rFonts w:cs="Symbol"/>
+    </w:rPr>
+  </w:style>
+  <w:style w:type="character" w:styleId="ListLabel20">
+    <w:name w:val="ListLabel 20"/>
+    <w:qFormat/>
+    <w:rPr>
+      <w:rFonts w:cs="Courier New"/>
+    </w:rPr>
+  </w:style>
+  <w:style w:type="character" w:styleId="ListLabel21">
+    <w:name w:val="ListLabel 21"/>
+    <w:qFormat/>
+    <w:rPr>
+      <w:rFonts w:cs="Wingdings"/>
+    </w:rPr>
+  </w:style>
+  <w:style w:type="character" w:styleId="ListLabel22">
+    <w:name w:val="ListLabel 22"/>
+    <w:qFormat/>
+    <w:rPr>
+      <w:rFonts w:cs="Symbol"/>
+    </w:rPr>
+  </w:style>
+  <w:style w:type="character" w:styleId="ListLabel23">
+    <w:name w:val="ListLabel 23"/>
+    <w:qFormat/>
+    <w:rPr>
+      <w:rFonts w:cs="Courier New"/>
+    </w:rPr>
+  </w:style>
+  <w:style w:type="character" w:styleId="ListLabel24">
+    <w:name w:val="ListLabel 24"/>
+    <w:qFormat/>
+    <w:rPr>
+      <w:rFonts w:cs="Wingdings"/>
+    </w:rPr>
+  </w:style>
+  <w:style w:type="character" w:styleId="ListLabel25">
+    <w:name w:val="ListLabel 25"/>
+    <w:qFormat/>
+    <w:rPr>
+      <w:rFonts w:cs="Courier New"/>
+    </w:rPr>
+  </w:style>
+  <w:style w:type="character" w:styleId="ListLabel26">
+    <w:name w:val="ListLabel 26"/>
+    <w:qFormat/>
+    <w:rPr>
+      <w:rFonts w:cs="Wingdings"/>
+    </w:rPr>
+  </w:style>
+  <w:style w:type="character" w:styleId="ListLabel27">
+    <w:name w:val="ListLabel 27"/>
+    <w:qFormat/>
+    <w:rPr>
+      <w:rFonts w:cs="Wingdings"/>
+    </w:rPr>
+  </w:style>
+  <w:style w:type="character" w:styleId="ListLabel28">
+    <w:name w:val="ListLabel 28"/>
+    <w:qFormat/>
+    <w:rPr>
+      <w:rFonts w:cs="Symbol"/>
+    </w:rPr>
+  </w:style>
+  <w:style w:type="character" w:styleId="ListLabel29">
+    <w:name w:val="ListLabel 29"/>
+    <w:qFormat/>
+    <w:rPr>
+      <w:rFonts w:cs="Courier New"/>
+    </w:rPr>
+  </w:style>
+  <w:style w:type="character" w:styleId="ListLabel30">
+    <w:name w:val="ListLabel 30"/>
+    <w:qFormat/>
+    <w:rPr>
+      <w:rFonts w:cs="Wingdings"/>
+    </w:rPr>
+  </w:style>
+  <w:style w:type="character" w:styleId="ListLabel31">
+    <w:name w:val="ListLabel 31"/>
+    <w:qFormat/>
+    <w:rPr>
+      <w:rFonts w:cs="Symbol"/>
+    </w:rPr>
+  </w:style>
+  <w:style w:type="character" w:styleId="ListLabel32">
+    <w:name w:val="ListLabel 32"/>
+    <w:qFormat/>
+    <w:rPr>
+      <w:rFonts w:cs="Courier New"/>
+    </w:rPr>
+  </w:style>
+  <w:style w:type="character" w:styleId="ListLabel33">
+    <w:name w:val="ListLabel 33"/>
+    <w:qFormat/>
+    <w:rPr>
+      <w:rFonts w:cs="Wingdings"/>
     </w:rPr>
   </w:style>
   <w:style w:type="paragraph" w:styleId="Titre">

</xml_diff>